<commit_message>
Start Umbau nach Widget von MainWindow
Gambier mach
</commit_message>
<xml_diff>
--- a/BingoBlaster-main/Konzept_Gruppenarbeit_Projekt_Maul.docx
+++ b/BingoBlaster-main/Konzept_Gruppenarbeit_Projekt_Maul.docx
@@ -401,7 +401,16 @@
           <w:sz w:val="28"/>
           <w:szCs w:val="28"/>
         </w:rPr>
-        <w:t xml:space="preserve"> (Marvin)</w:t>
+        <w:t xml:space="preserve"> </w:t>
+      </w:r>
+      <w:r>
+        <w:rPr>
+          <w:rFonts w:ascii="Arial" w:hAnsi="Arial" w:cs="Arial"/>
+          <w:color w:val="000000" w:themeColor="text1"/>
+          <w:sz w:val="28"/>
+          <w:szCs w:val="28"/>
+        </w:rPr>
+        <w:t>(Marvin)</w:t>
       </w:r>
     </w:p>
     <w:p>
@@ -435,22 +444,80 @@
     </w:p>
     <w:p>
       <w:pPr>
-        <w:rPr>
-          <w:rFonts w:ascii="Arial" w:hAnsi="Arial" w:cs="Arial"/>
-          <w:color w:val="000000" w:themeColor="text1"/>
-          <w:sz w:val="28"/>
-          <w:szCs w:val="28"/>
-        </w:rPr>
-      </w:pPr>
-      <w:r>
-        <w:rPr>
-          <w:rFonts w:ascii="Arial" w:hAnsi="Arial" w:cs="Arial"/>
-          <w:color w:val="000000" w:themeColor="text1"/>
-          <w:sz w:val="28"/>
-          <w:szCs w:val="28"/>
-        </w:rPr>
-        <w:tab/>
-        <w:t xml:space="preserve">Spielfeld mit Begriffen vom Server </w:t>
+        <w:ind w:left="705"/>
+        <w:rPr>
+          <w:rFonts w:ascii="Arial" w:hAnsi="Arial" w:cs="Arial"/>
+          <w:color w:val="000000" w:themeColor="text1"/>
+          <w:sz w:val="28"/>
+          <w:szCs w:val="28"/>
+        </w:rPr>
+      </w:pPr>
+      <w:r>
+        <w:rPr>
+          <w:rFonts w:ascii="Arial" w:hAnsi="Arial" w:cs="Arial"/>
+          <w:color w:val="000000" w:themeColor="text1"/>
+          <w:sz w:val="28"/>
+          <w:szCs w:val="28"/>
+        </w:rPr>
+        <w:t>Spielfeld mit Begriffen vom Server</w:t>
+      </w:r>
+      <w:r>
+        <w:rPr>
+          <w:rFonts w:ascii="Arial" w:hAnsi="Arial" w:cs="Arial"/>
+          <w:color w:val="000000" w:themeColor="text1"/>
+          <w:sz w:val="28"/>
+          <w:szCs w:val="28"/>
+        </w:rPr>
+        <w:t xml:space="preserve">: Bingo </w:t>
+      </w:r>
+      <w:proofErr w:type="spellStart"/>
+      <w:r>
+        <w:rPr>
+          <w:rFonts w:ascii="Arial" w:hAnsi="Arial" w:cs="Arial"/>
+          <w:color w:val="000000" w:themeColor="text1"/>
+          <w:sz w:val="28"/>
+          <w:szCs w:val="28"/>
+        </w:rPr>
+        <w:t>button</w:t>
+      </w:r>
+      <w:proofErr w:type="spellEnd"/>
+      <w:r>
+        <w:rPr>
+          <w:rFonts w:ascii="Arial" w:hAnsi="Arial" w:cs="Arial"/>
+          <w:color w:val="000000" w:themeColor="text1"/>
+          <w:sz w:val="28"/>
+          <w:szCs w:val="28"/>
+        </w:rPr>
+        <w:t xml:space="preserve"> für </w:t>
+      </w:r>
+      <w:proofErr w:type="gramStart"/>
+      <w:r>
+        <w:rPr>
+          <w:rFonts w:ascii="Arial" w:hAnsi="Arial" w:cs="Arial"/>
+          <w:color w:val="000000" w:themeColor="text1"/>
+          <w:sz w:val="28"/>
+          <w:szCs w:val="28"/>
+        </w:rPr>
+        <w:t>die Spielfeld</w:t>
+      </w:r>
+      <w:proofErr w:type="gramEnd"/>
+      <w:r>
+        <w:rPr>
+          <w:rFonts w:ascii="Arial" w:hAnsi="Arial" w:cs="Arial"/>
+          <w:color w:val="000000" w:themeColor="text1"/>
+          <w:sz w:val="28"/>
+          <w:szCs w:val="28"/>
+        </w:rPr>
+        <w:t>, Counter, wann die nächste zufällig ausgewählte Zahl kommt (30 Sekunden?)</w:t>
+      </w:r>
+      <w:r>
+        <w:rPr>
+          <w:rFonts w:ascii="Arial" w:hAnsi="Arial" w:cs="Arial"/>
+          <w:color w:val="000000" w:themeColor="text1"/>
+          <w:sz w:val="28"/>
+          <w:szCs w:val="28"/>
+        </w:rPr>
+        <w:t xml:space="preserve"> </w:t>
       </w:r>
       <w:r>
         <w:rPr>

</xml_diff>

<commit_message>
client(Overlay) und server aktualisiert
</commit_message>
<xml_diff>
--- a/BingoBlaster-main/Konzept_Gruppenarbeit_Projekt_Maul.docx
+++ b/BingoBlaster-main/Konzept_Gruppenarbeit_Projekt_Maul.docx
@@ -401,7 +401,16 @@
           <w:sz w:val="28"/>
           <w:szCs w:val="28"/>
         </w:rPr>
-        <w:t xml:space="preserve"> (Marvin)</w:t>
+        <w:t xml:space="preserve"> </w:t>
+      </w:r>
+      <w:r>
+        <w:rPr>
+          <w:rFonts w:ascii="Arial" w:hAnsi="Arial" w:cs="Arial"/>
+          <w:color w:val="000000" w:themeColor="text1"/>
+          <w:sz w:val="28"/>
+          <w:szCs w:val="28"/>
+        </w:rPr>
+        <w:t>(Marvin)</w:t>
       </w:r>
     </w:p>
     <w:p>
@@ -435,22 +444,80 @@
     </w:p>
     <w:p>
       <w:pPr>
-        <w:rPr>
-          <w:rFonts w:ascii="Arial" w:hAnsi="Arial" w:cs="Arial"/>
-          <w:color w:val="000000" w:themeColor="text1"/>
-          <w:sz w:val="28"/>
-          <w:szCs w:val="28"/>
-        </w:rPr>
-      </w:pPr>
-      <w:r>
-        <w:rPr>
-          <w:rFonts w:ascii="Arial" w:hAnsi="Arial" w:cs="Arial"/>
-          <w:color w:val="000000" w:themeColor="text1"/>
-          <w:sz w:val="28"/>
-          <w:szCs w:val="28"/>
-        </w:rPr>
-        <w:tab/>
-        <w:t xml:space="preserve">Spielfeld mit Begriffen vom Server </w:t>
+        <w:ind w:left="705"/>
+        <w:rPr>
+          <w:rFonts w:ascii="Arial" w:hAnsi="Arial" w:cs="Arial"/>
+          <w:color w:val="000000" w:themeColor="text1"/>
+          <w:sz w:val="28"/>
+          <w:szCs w:val="28"/>
+        </w:rPr>
+      </w:pPr>
+      <w:r>
+        <w:rPr>
+          <w:rFonts w:ascii="Arial" w:hAnsi="Arial" w:cs="Arial"/>
+          <w:color w:val="000000" w:themeColor="text1"/>
+          <w:sz w:val="28"/>
+          <w:szCs w:val="28"/>
+        </w:rPr>
+        <w:t>Spielfeld mit Begriffen vom Server</w:t>
+      </w:r>
+      <w:r>
+        <w:rPr>
+          <w:rFonts w:ascii="Arial" w:hAnsi="Arial" w:cs="Arial"/>
+          <w:color w:val="000000" w:themeColor="text1"/>
+          <w:sz w:val="28"/>
+          <w:szCs w:val="28"/>
+        </w:rPr>
+        <w:t xml:space="preserve">: Bingo </w:t>
+      </w:r>
+      <w:proofErr w:type="spellStart"/>
+      <w:r>
+        <w:rPr>
+          <w:rFonts w:ascii="Arial" w:hAnsi="Arial" w:cs="Arial"/>
+          <w:color w:val="000000" w:themeColor="text1"/>
+          <w:sz w:val="28"/>
+          <w:szCs w:val="28"/>
+        </w:rPr>
+        <w:t>button</w:t>
+      </w:r>
+      <w:proofErr w:type="spellEnd"/>
+      <w:r>
+        <w:rPr>
+          <w:rFonts w:ascii="Arial" w:hAnsi="Arial" w:cs="Arial"/>
+          <w:color w:val="000000" w:themeColor="text1"/>
+          <w:sz w:val="28"/>
+          <w:szCs w:val="28"/>
+        </w:rPr>
+        <w:t xml:space="preserve"> für </w:t>
+      </w:r>
+      <w:proofErr w:type="gramStart"/>
+      <w:r>
+        <w:rPr>
+          <w:rFonts w:ascii="Arial" w:hAnsi="Arial" w:cs="Arial"/>
+          <w:color w:val="000000" w:themeColor="text1"/>
+          <w:sz w:val="28"/>
+          <w:szCs w:val="28"/>
+        </w:rPr>
+        <w:t>die Spielfeld</w:t>
+      </w:r>
+      <w:proofErr w:type="gramEnd"/>
+      <w:r>
+        <w:rPr>
+          <w:rFonts w:ascii="Arial" w:hAnsi="Arial" w:cs="Arial"/>
+          <w:color w:val="000000" w:themeColor="text1"/>
+          <w:sz w:val="28"/>
+          <w:szCs w:val="28"/>
+        </w:rPr>
+        <w:t>, Counter, wann die nächste zufällig ausgewählte Zahl kommt (30 Sekunden?)</w:t>
+      </w:r>
+      <w:r>
+        <w:rPr>
+          <w:rFonts w:ascii="Arial" w:hAnsi="Arial" w:cs="Arial"/>
+          <w:color w:val="000000" w:themeColor="text1"/>
+          <w:sz w:val="28"/>
+          <w:szCs w:val="28"/>
+        </w:rPr>
+        <w:t xml:space="preserve"> </w:t>
       </w:r>
       <w:r>
         <w:rPr>

</xml_diff>